<commit_message>
Added project, updated notes
</commit_message>
<xml_diff>
--- a/sm29105/JavaEE-Training (Effective JavaEE).docx
+++ b/sm29105/JavaEE-Training (Effective JavaEE).docx
@@ -238,21 +238,7 @@
         <w:rPr>
           <w:lang w:val="en-US"/>
         </w:rPr>
-        <w:t xml:space="preserve">Jenkins with </w:t>
-      </w:r>
-      <w:proofErr w:type="spellStart"/>
-      <w:r>
-        <w:rPr>
-          <w:lang w:val="en-US"/>
-        </w:rPr>
-        <w:t>Git</w:t>
-      </w:r>
-      <w:proofErr w:type="spellEnd"/>
-      <w:r>
-        <w:rPr>
-          <w:lang w:val="en-US"/>
-        </w:rPr>
-        <w:t xml:space="preserve"> =&gt; Hook possible that informs Jenkins about the change</w:t>
+        <w:t>Jenkins with Git =&gt; Hook possible that informs Jenkins about the change</w:t>
       </w:r>
     </w:p>
     <w:p>
@@ -302,16 +288,8 @@
         <w:rPr>
           <w:lang w:val="en-US"/>
         </w:rPr>
-        <w:t xml:space="preserve">Use </w:t>
-      </w:r>
-      <w:proofErr w:type="spellStart"/>
-      <w:r>
-        <w:rPr>
-          <w:lang w:val="en-US"/>
-        </w:rPr>
-        <w:t>Git</w:t>
-      </w:r>
-      <w:proofErr w:type="spellEnd"/>
+        <w:t>Use Git</w:t>
+      </w:r>
     </w:p>
     <w:p>
       <w:pPr>
@@ -328,21 +306,7 @@
         <w:rPr>
           <w:lang w:val="en-US"/>
         </w:rPr>
-        <w:t xml:space="preserve">SVN is slow / </w:t>
-      </w:r>
-      <w:proofErr w:type="spellStart"/>
-      <w:r>
-        <w:rPr>
-          <w:lang w:val="en-US"/>
-        </w:rPr>
-        <w:t>Git</w:t>
-      </w:r>
-      <w:proofErr w:type="spellEnd"/>
-      <w:r>
-        <w:rPr>
-          <w:lang w:val="en-US"/>
-        </w:rPr>
-        <w:t xml:space="preserve"> is fast</w:t>
+        <w:t>SVN is slow / Git is fast</w:t>
       </w:r>
     </w:p>
     <w:p>
@@ -667,7 +631,8 @@
           <w:numId w:val="3"/>
         </w:numPr>
         <w:rPr>
-          <w:lang w:val="en-US"/>
+          <w:rStyle w:val="Code"/>
+          <w:rFonts w:asciiTheme="minorHAnsi" w:hAnsiTheme="minorHAnsi" w:cstheme="minorBidi"/>
         </w:rPr>
       </w:pPr>
       <w:r>
@@ -682,28 +647,158 @@
         </w:rPr>
         <w:t xml:space="preserve">GET </w:t>
       </w:r>
-      <w:proofErr w:type="spellStart"/>
       <w:r>
         <w:rPr>
           <w:rStyle w:val="Code"/>
         </w:rPr>
-        <w:t>xmas</w:t>
-      </w:r>
-      <w:proofErr w:type="spellEnd"/>
+        <w:t>xmas/v1/searches/</w:t>
+      </w:r>
       <w:r>
         <w:rPr>
           <w:rStyle w:val="Code"/>
         </w:rPr>
-        <w:t>/v1/searches/</w:t>
-      </w:r>
-      <w:r>
-        <w:rPr>
-          <w:rStyle w:val="Code"/>
-        </w:rPr>
         <w:t>[your search]</w:t>
+      </w:r>
+    </w:p>
+    <w:p>
+      <w:pPr>
+        <w:pStyle w:val="Listenabsatz"/>
+        <w:numPr>
+          <w:ilvl w:val="1"/>
+          <w:numId w:val="3"/>
+        </w:numPr>
+        <w:rPr>
+          <w:lang w:val="en-US"/>
+        </w:rPr>
+      </w:pPr>
+      <w:r>
+        <w:rPr>
+          <w:lang w:val="en-US"/>
+        </w:rPr>
+        <w:t>Think in terms (== substantives), NOT operations</w:t>
+      </w:r>
+    </w:p>
+    <w:p>
+      <w:pPr>
+        <w:pStyle w:val="Listenabsatz"/>
+        <w:numPr>
+          <w:ilvl w:val="2"/>
+          <w:numId w:val="3"/>
+        </w:numPr>
+        <w:rPr>
+          <w:lang w:val="en-US"/>
+        </w:rPr>
+      </w:pPr>
+      <w:r>
+        <w:rPr>
+          <w:lang w:val="en-US"/>
+        </w:rPr>
+        <w:t>Make a resource out of every concept</w:t>
+      </w:r>
+    </w:p>
+    <w:p>
+      <w:pPr>
+        <w:pStyle w:val="Listenabsatz"/>
+        <w:numPr>
+          <w:ilvl w:val="2"/>
+          <w:numId w:val="3"/>
+        </w:numPr>
+        <w:rPr>
+          <w:lang w:val="en-US"/>
+        </w:rPr>
+      </w:pPr>
+      <w:r>
+        <w:rPr>
+          <w:lang w:val="en-US"/>
+        </w:rPr>
+        <w:t>E.g.: searches, transactions, …</w:t>
+      </w:r>
+    </w:p>
+    <w:p>
+      <w:pPr>
+        <w:pStyle w:val="Listenabsatz"/>
+        <w:numPr>
+          <w:ilvl w:val="1"/>
+          <w:numId w:val="3"/>
+        </w:numPr>
+        <w:rPr>
+          <w:lang w:val="en-US"/>
+        </w:rPr>
+      </w:pPr>
+      <w:r>
+        <w:rPr>
+          <w:lang w:val="en-US"/>
+        </w:rPr>
+        <w:t>If you need validation – use Bean Validation (no need for XSD validation)</w:t>
       </w:r>
       <w:bookmarkStart w:id="0" w:name="_GoBack"/>
       <w:bookmarkEnd w:id="0"/>
+    </w:p>
+    <w:p>
+      <w:pPr>
+        <w:pStyle w:val="Listenabsatz"/>
+        <w:numPr>
+          <w:ilvl w:val="0"/>
+          <w:numId w:val="3"/>
+        </w:numPr>
+        <w:rPr>
+          <w:lang w:val="en-US"/>
+        </w:rPr>
+      </w:pPr>
+      <w:r>
+        <w:rPr>
+          <w:lang w:val="en-US"/>
+        </w:rPr>
+        <w:t>Examples:</w:t>
+      </w:r>
+    </w:p>
+    <w:p>
+      <w:pPr>
+        <w:pStyle w:val="Listenabsatz"/>
+        <w:numPr>
+          <w:ilvl w:val="1"/>
+          <w:numId w:val="3"/>
+        </w:numPr>
+        <w:rPr>
+          <w:lang w:val="en-US"/>
+        </w:rPr>
+      </w:pPr>
+      <w:r>
+        <w:rPr>
+          <w:lang w:val="en-US"/>
+        </w:rPr>
+        <w:t>Kenai (Sun Cloud API)</w:t>
+      </w:r>
+    </w:p>
+    <w:p>
+      <w:pPr>
+        <w:pStyle w:val="Listenabsatz"/>
+        <w:numPr>
+          <w:ilvl w:val="1"/>
+          <w:numId w:val="3"/>
+        </w:numPr>
+        <w:rPr>
+          <w:lang w:val="en-US"/>
+        </w:rPr>
+      </w:pPr>
+      <w:r>
+        <w:rPr>
+          <w:lang w:val="en-US"/>
+        </w:rPr>
+        <w:t>HornetQ REST API</w:t>
+      </w:r>
+    </w:p>
+    <w:p>
+      <w:pPr>
+        <w:pStyle w:val="Listenabsatz"/>
+        <w:numPr>
+          <w:ilvl w:val="1"/>
+          <w:numId w:val="3"/>
+        </w:numPr>
+        <w:rPr>
+          <w:lang w:val="en-US"/>
+        </w:rPr>
+      </w:pPr>
     </w:p>
     <w:sectPr>
       <w:pgSz w:w="11900" w:h="16840"/>
@@ -1907,7 +2002,7 @@
 </file>
 
 <file path=customXml/itemProps1.xml><?xml version="1.0" encoding="utf-8"?>
-<ds:datastoreItem xmlns:ds="http://schemas.openxmlformats.org/officeDocument/2006/customXml" ds:itemID="{60ED0FA8-F4C9-EA4B-B758-C2BBF7542EEE}">
+<ds:datastoreItem xmlns:ds="http://schemas.openxmlformats.org/officeDocument/2006/customXml" ds:itemID="{CEA074B1-2A54-DA4D-B22B-18BF8441795F}">
   <ds:schemaRefs>
     <ds:schemaRef ds:uri="http://schemas.openxmlformats.org/officeDocument/2006/bibliography"/>
   </ds:schemaRefs>

</xml_diff>